<commit_message>
Remove .zip file and changes written Doc
</commit_message>
<xml_diff>
--- a/ProblemSets/PS01_Dawkins_Dylan/PS01_Written.docx
+++ b/ProblemSets/PS01_Dawkins_Dylan/PS01_Written.docx
@@ -21,8 +21,6 @@
           <w:szCs w:val="20"/>
         </w:rPr>
       </w:pPr>
-      <w:bookmarkStart w:id="0" w:name="_GoBack"/>
-      <w:bookmarkEnd w:id="0"/>
     </w:p>
     <w:p>
       <w:pPr>
@@ -301,7 +299,23 @@
           <w:sz w:val="20"/>
           <w:szCs w:val="20"/>
         </w:rPr>
-        <w:t>It seems that each letter has the size of one byte and then an additional byte is used as it is cast as a char</w:t>
+        <w:t xml:space="preserve">It seems that each letter has the size of one byte and then an additional byte is used </w:t>
+      </w:r>
+      <w:r>
+        <w:rPr>
+          <w:rFonts w:ascii="Menlo" w:hAnsi="Menlo" w:cs="Menlo"/>
+          <w:sz w:val="20"/>
+          <w:szCs w:val="20"/>
+        </w:rPr>
+        <w:t>as the null terminator</w:t>
+      </w:r>
+      <w:r>
+        <w:rPr>
+          <w:rFonts w:ascii="Menlo" w:hAnsi="Menlo" w:cs="Menlo"/>
+          <w:sz w:val="20"/>
+          <w:szCs w:val="20"/>
+        </w:rPr>
+        <w:tab/>
       </w:r>
     </w:p>
     <w:p>
@@ -455,7 +469,27 @@
           <w:sz w:val="22"/>
           <w:szCs w:val="22"/>
         </w:rPr>
-        <w:t>It seems as if any non-zero numbers are represented as true.</w:t>
+        <w:t xml:space="preserve">It seems as if any non-zero </w:t>
+      </w:r>
+      <w:r>
+        <w:rPr>
+          <w:rFonts w:ascii="Menlo" w:hAnsi="Menlo" w:cs="Menlo"/>
+          <w:color w:val="000000"/>
+          <w:sz w:val="22"/>
+          <w:szCs w:val="22"/>
+        </w:rPr>
+        <w:t>values</w:t>
+      </w:r>
+      <w:bookmarkStart w:id="0" w:name="_GoBack"/>
+      <w:bookmarkEnd w:id="0"/>
+      <w:r>
+        <w:rPr>
+          <w:rFonts w:ascii="Menlo" w:hAnsi="Menlo" w:cs="Menlo"/>
+          <w:color w:val="000000"/>
+          <w:sz w:val="22"/>
+          <w:szCs w:val="22"/>
+        </w:rPr>
+        <w:t xml:space="preserve"> are represented as true.</w:t>
       </w:r>
     </w:p>
     <w:sectPr>

</xml_diff>